<commit_message>
Se agregan objetos de entrega final
</commit_message>
<xml_diff>
--- a/Doc/Entrega Final.docx
+++ b/Doc/Entrega Final.docx
@@ -7080,6 +7080,550 @@
         </w:drawing>
       </w:r>
     </w:p>
+    <w:p>
+      <w:r>
+        <w:br w:type="page"/>
+      </w:r>
+    </w:p>
+    <w:p>
+      <w:r>
+        <w:lastRenderedPageBreak/>
+        <w:t>Creación de Funcion1</w:t>
+      </w:r>
+    </w:p>
+    <w:p>
+      <w:r>
+        <w:rPr>
+          <w:noProof/>
+        </w:rPr>
+        <w:drawing>
+          <wp:inline distT="0" distB="0" distL="0" distR="0" wp14:anchorId="386B12A4" wp14:editId="054ABC9E">
+            <wp:extent cx="9144000" cy="4089400"/>
+            <wp:effectExtent l="0" t="0" r="0" b="6350"/>
+            <wp:docPr id="428067605" name="Imagen 1" descr="Interfaz de usuario gráfica, Aplicación, Teams&#10;&#10;Descripción generada automáticamente"/>
+            <wp:cNvGraphicFramePr>
+              <a:graphicFrameLocks xmlns:a="http://schemas.openxmlformats.org/drawingml/2006/main" noChangeAspect="1"/>
+            </wp:cNvGraphicFramePr>
+            <a:graphic xmlns:a="http://schemas.openxmlformats.org/drawingml/2006/main">
+              <a:graphicData uri="http://schemas.openxmlformats.org/drawingml/2006/picture">
+                <pic:pic xmlns:pic="http://schemas.openxmlformats.org/drawingml/2006/picture">
+                  <pic:nvPicPr>
+                    <pic:cNvPr id="428067605" name="Imagen 1" descr="Interfaz de usuario gráfica, Aplicación, Teams&#10;&#10;Descripción generada automáticamente"/>
+                    <pic:cNvPicPr/>
+                  </pic:nvPicPr>
+                  <pic:blipFill>
+                    <a:blip r:embed="rId23"/>
+                    <a:stretch>
+                      <a:fillRect/>
+                    </a:stretch>
+                  </pic:blipFill>
+                  <pic:spPr>
+                    <a:xfrm>
+                      <a:off x="0" y="0"/>
+                      <a:ext cx="9144000" cy="4089400"/>
+                    </a:xfrm>
+                    <a:prstGeom prst="rect">
+                      <a:avLst/>
+                    </a:prstGeom>
+                  </pic:spPr>
+                </pic:pic>
+              </a:graphicData>
+            </a:graphic>
+          </wp:inline>
+        </w:drawing>
+      </w:r>
+    </w:p>
+    <w:p/>
+    <w:p/>
+    <w:p>
+      <w:r>
+        <w:br w:type="page"/>
+      </w:r>
+    </w:p>
+    <w:p>
+      <w:r>
+        <w:lastRenderedPageBreak/>
+        <w:t>Creación Función 2</w:t>
+      </w:r>
+    </w:p>
+    <w:p>
+      <w:r>
+        <w:rPr>
+          <w:noProof/>
+        </w:rPr>
+        <w:drawing>
+          <wp:inline distT="0" distB="0" distL="0" distR="0" wp14:anchorId="0A8F1D0D" wp14:editId="5BCA647B">
+            <wp:extent cx="9144000" cy="4986020"/>
+            <wp:effectExtent l="0" t="0" r="0" b="5080"/>
+            <wp:docPr id="1721988168" name="Imagen 1" descr="Interfaz de usuario gráfica, Texto, Aplicación, Correo electrónico&#10;&#10;Descripción generada automáticamente"/>
+            <wp:cNvGraphicFramePr>
+              <a:graphicFrameLocks xmlns:a="http://schemas.openxmlformats.org/drawingml/2006/main" noChangeAspect="1"/>
+            </wp:cNvGraphicFramePr>
+            <a:graphic xmlns:a="http://schemas.openxmlformats.org/drawingml/2006/main">
+              <a:graphicData uri="http://schemas.openxmlformats.org/drawingml/2006/picture">
+                <pic:pic xmlns:pic="http://schemas.openxmlformats.org/drawingml/2006/picture">
+                  <pic:nvPicPr>
+                    <pic:cNvPr id="1721988168" name="Imagen 1" descr="Interfaz de usuario gráfica, Texto, Aplicación, Correo electrónico&#10;&#10;Descripción generada automáticamente"/>
+                    <pic:cNvPicPr/>
+                  </pic:nvPicPr>
+                  <pic:blipFill>
+                    <a:blip r:embed="rId24"/>
+                    <a:stretch>
+                      <a:fillRect/>
+                    </a:stretch>
+                  </pic:blipFill>
+                  <pic:spPr>
+                    <a:xfrm>
+                      <a:off x="0" y="0"/>
+                      <a:ext cx="9144000" cy="4986020"/>
+                    </a:xfrm>
+                    <a:prstGeom prst="rect">
+                      <a:avLst/>
+                    </a:prstGeom>
+                  </pic:spPr>
+                </pic:pic>
+              </a:graphicData>
+            </a:graphic>
+          </wp:inline>
+        </w:drawing>
+      </w:r>
+    </w:p>
+    <w:p/>
+    <w:p>
+      <w:r>
+        <w:br w:type="page"/>
+      </w:r>
+    </w:p>
+    <w:p>
+      <w:r>
+        <w:lastRenderedPageBreak/>
+        <w:t>Creacion Vista 1</w:t>
+      </w:r>
+    </w:p>
+    <w:p>
+      <w:r>
+        <w:rPr>
+          <w:noProof/>
+        </w:rPr>
+        <w:drawing>
+          <wp:inline distT="0" distB="0" distL="0" distR="0" wp14:anchorId="45F993C2" wp14:editId="6AF7970D">
+            <wp:extent cx="9144000" cy="4857750"/>
+            <wp:effectExtent l="0" t="0" r="0" b="0"/>
+            <wp:docPr id="960961618" name="Imagen 1" descr="Interfaz de usuario gráfica, Texto, Aplicación, Correo electrónico&#10;&#10;Descripción generada automáticamente"/>
+            <wp:cNvGraphicFramePr>
+              <a:graphicFrameLocks xmlns:a="http://schemas.openxmlformats.org/drawingml/2006/main" noChangeAspect="1"/>
+            </wp:cNvGraphicFramePr>
+            <a:graphic xmlns:a="http://schemas.openxmlformats.org/drawingml/2006/main">
+              <a:graphicData uri="http://schemas.openxmlformats.org/drawingml/2006/picture">
+                <pic:pic xmlns:pic="http://schemas.openxmlformats.org/drawingml/2006/picture">
+                  <pic:nvPicPr>
+                    <pic:cNvPr id="960961618" name="Imagen 1" descr="Interfaz de usuario gráfica, Texto, Aplicación, Correo electrónico&#10;&#10;Descripción generada automáticamente"/>
+                    <pic:cNvPicPr/>
+                  </pic:nvPicPr>
+                  <pic:blipFill>
+                    <a:blip r:embed="rId25"/>
+                    <a:stretch>
+                      <a:fillRect/>
+                    </a:stretch>
+                  </pic:blipFill>
+                  <pic:spPr>
+                    <a:xfrm>
+                      <a:off x="0" y="0"/>
+                      <a:ext cx="9144000" cy="4857750"/>
+                    </a:xfrm>
+                    <a:prstGeom prst="rect">
+                      <a:avLst/>
+                    </a:prstGeom>
+                  </pic:spPr>
+                </pic:pic>
+              </a:graphicData>
+            </a:graphic>
+          </wp:inline>
+        </w:drawing>
+      </w:r>
+    </w:p>
+    <w:p>
+      <w:r>
+        <w:br w:type="page"/>
+      </w:r>
+    </w:p>
+    <w:p>
+      <w:r>
+        <w:lastRenderedPageBreak/>
+        <w:t>Creacion Vista 2</w:t>
+      </w:r>
+    </w:p>
+    <w:p>
+      <w:r>
+        <w:rPr>
+          <w:noProof/>
+        </w:rPr>
+        <w:drawing>
+          <wp:inline distT="0" distB="0" distL="0" distR="0" wp14:anchorId="1F734EE3" wp14:editId="5FA6EED9">
+            <wp:extent cx="9353550" cy="5019675"/>
+            <wp:effectExtent l="0" t="0" r="0" b="9525"/>
+            <wp:docPr id="956089126" name="Imagen 1" descr="Interfaz de usuario gráfica, Texto, Aplicación&#10;&#10;Descripción generada automáticamente"/>
+            <wp:cNvGraphicFramePr>
+              <a:graphicFrameLocks xmlns:a="http://schemas.openxmlformats.org/drawingml/2006/main" noChangeAspect="1"/>
+            </wp:cNvGraphicFramePr>
+            <a:graphic xmlns:a="http://schemas.openxmlformats.org/drawingml/2006/main">
+              <a:graphicData uri="http://schemas.openxmlformats.org/drawingml/2006/picture">
+                <pic:pic xmlns:pic="http://schemas.openxmlformats.org/drawingml/2006/picture">
+                  <pic:nvPicPr>
+                    <pic:cNvPr id="956089126" name="Imagen 1" descr="Interfaz de usuario gráfica, Texto, Aplicación&#10;&#10;Descripción generada automáticamente"/>
+                    <pic:cNvPicPr/>
+                  </pic:nvPicPr>
+                  <pic:blipFill>
+                    <a:blip r:embed="rId26"/>
+                    <a:stretch>
+                      <a:fillRect/>
+                    </a:stretch>
+                  </pic:blipFill>
+                  <pic:spPr>
+                    <a:xfrm>
+                      <a:off x="0" y="0"/>
+                      <a:ext cx="9353550" cy="5019675"/>
+                    </a:xfrm>
+                    <a:prstGeom prst="rect">
+                      <a:avLst/>
+                    </a:prstGeom>
+                  </pic:spPr>
+                </pic:pic>
+              </a:graphicData>
+            </a:graphic>
+          </wp:inline>
+        </w:drawing>
+      </w:r>
+    </w:p>
+    <w:p/>
+    <w:p>
+      <w:r>
+        <w:br w:type="page"/>
+      </w:r>
+    </w:p>
+    <w:p>
+      <w:r>
+        <w:lastRenderedPageBreak/>
+        <w:t>Creacion Vista 3</w:t>
+      </w:r>
+    </w:p>
+    <w:p>
+      <w:r>
+        <w:rPr>
+          <w:noProof/>
+        </w:rPr>
+        <w:drawing>
+          <wp:inline distT="0" distB="0" distL="0" distR="0" wp14:anchorId="40FBCA9C" wp14:editId="410D6B00">
+            <wp:extent cx="9344025" cy="5286375"/>
+            <wp:effectExtent l="0" t="0" r="9525" b="9525"/>
+            <wp:docPr id="275667194" name="Imagen 1" descr="Interfaz de usuario gráfica, Texto, Aplicación&#10;&#10;Descripción generada automáticamente"/>
+            <wp:cNvGraphicFramePr>
+              <a:graphicFrameLocks xmlns:a="http://schemas.openxmlformats.org/drawingml/2006/main" noChangeAspect="1"/>
+            </wp:cNvGraphicFramePr>
+            <a:graphic xmlns:a="http://schemas.openxmlformats.org/drawingml/2006/main">
+              <a:graphicData uri="http://schemas.openxmlformats.org/drawingml/2006/picture">
+                <pic:pic xmlns:pic="http://schemas.openxmlformats.org/drawingml/2006/picture">
+                  <pic:nvPicPr>
+                    <pic:cNvPr id="275667194" name="Imagen 1" descr="Interfaz de usuario gráfica, Texto, Aplicación&#10;&#10;Descripción generada automáticamente"/>
+                    <pic:cNvPicPr/>
+                  </pic:nvPicPr>
+                  <pic:blipFill>
+                    <a:blip r:embed="rId27"/>
+                    <a:stretch>
+                      <a:fillRect/>
+                    </a:stretch>
+                  </pic:blipFill>
+                  <pic:spPr>
+                    <a:xfrm>
+                      <a:off x="0" y="0"/>
+                      <a:ext cx="9344025" cy="5286375"/>
+                    </a:xfrm>
+                    <a:prstGeom prst="rect">
+                      <a:avLst/>
+                    </a:prstGeom>
+                  </pic:spPr>
+                </pic:pic>
+              </a:graphicData>
+            </a:graphic>
+          </wp:inline>
+        </w:drawing>
+      </w:r>
+    </w:p>
+    <w:p/>
+    <w:p>
+      <w:r>
+        <w:br w:type="page"/>
+      </w:r>
+    </w:p>
+    <w:p>
+      <w:r>
+        <w:lastRenderedPageBreak/>
+        <w:t>Creacion Vista 4</w:t>
+      </w:r>
+    </w:p>
+    <w:p>
+      <w:r>
+        <w:rPr>
+          <w:noProof/>
+        </w:rPr>
+        <w:drawing>
+          <wp:inline distT="0" distB="0" distL="0" distR="0" wp14:anchorId="0299A907" wp14:editId="7B4256D5">
+            <wp:extent cx="9210260" cy="5334000"/>
+            <wp:effectExtent l="0" t="0" r="0" b="0"/>
+            <wp:docPr id="1306972152" name="Imagen 1" descr="Interfaz de usuario gráfica, Texto, Aplicación&#10;&#10;Descripción generada automáticamente"/>
+            <wp:cNvGraphicFramePr>
+              <a:graphicFrameLocks xmlns:a="http://schemas.openxmlformats.org/drawingml/2006/main" noChangeAspect="1"/>
+            </wp:cNvGraphicFramePr>
+            <a:graphic xmlns:a="http://schemas.openxmlformats.org/drawingml/2006/main">
+              <a:graphicData uri="http://schemas.openxmlformats.org/drawingml/2006/picture">
+                <pic:pic xmlns:pic="http://schemas.openxmlformats.org/drawingml/2006/picture">
+                  <pic:nvPicPr>
+                    <pic:cNvPr id="1306972152" name="Imagen 1" descr="Interfaz de usuario gráfica, Texto, Aplicación&#10;&#10;Descripción generada automáticamente"/>
+                    <pic:cNvPicPr/>
+                  </pic:nvPicPr>
+                  <pic:blipFill>
+                    <a:blip r:embed="rId28"/>
+                    <a:stretch>
+                      <a:fillRect/>
+                    </a:stretch>
+                  </pic:blipFill>
+                  <pic:spPr>
+                    <a:xfrm>
+                      <a:off x="0" y="0"/>
+                      <a:ext cx="9214333" cy="5336359"/>
+                    </a:xfrm>
+                    <a:prstGeom prst="rect">
+                      <a:avLst/>
+                    </a:prstGeom>
+                  </pic:spPr>
+                </pic:pic>
+              </a:graphicData>
+            </a:graphic>
+          </wp:inline>
+        </w:drawing>
+      </w:r>
+    </w:p>
+    <w:p>
+      <w:r>
+        <w:br w:type="page"/>
+      </w:r>
+    </w:p>
+    <w:p>
+      <w:r>
+        <w:lastRenderedPageBreak/>
+        <w:t>Creacion Vista 5</w:t>
+      </w:r>
+    </w:p>
+    <w:p>
+      <w:r>
+        <w:rPr>
+          <w:noProof/>
+        </w:rPr>
+        <w:drawing>
+          <wp:inline distT="0" distB="0" distL="0" distR="0" wp14:anchorId="13ABFBC3" wp14:editId="3CC4E565">
+            <wp:extent cx="9144000" cy="4070350"/>
+            <wp:effectExtent l="0" t="0" r="0" b="6350"/>
+            <wp:docPr id="1841323225" name="Imagen 1" descr="Interfaz de usuario gráfica, Texto, Aplicación&#10;&#10;Descripción generada automáticamente"/>
+            <wp:cNvGraphicFramePr>
+              <a:graphicFrameLocks xmlns:a="http://schemas.openxmlformats.org/drawingml/2006/main" noChangeAspect="1"/>
+            </wp:cNvGraphicFramePr>
+            <a:graphic xmlns:a="http://schemas.openxmlformats.org/drawingml/2006/main">
+              <a:graphicData uri="http://schemas.openxmlformats.org/drawingml/2006/picture">
+                <pic:pic xmlns:pic="http://schemas.openxmlformats.org/drawingml/2006/picture">
+                  <pic:nvPicPr>
+                    <pic:cNvPr id="1841323225" name="Imagen 1" descr="Interfaz de usuario gráfica, Texto, Aplicación&#10;&#10;Descripción generada automáticamente"/>
+                    <pic:cNvPicPr/>
+                  </pic:nvPicPr>
+                  <pic:blipFill>
+                    <a:blip r:embed="rId29"/>
+                    <a:stretch>
+                      <a:fillRect/>
+                    </a:stretch>
+                  </pic:blipFill>
+                  <pic:spPr>
+                    <a:xfrm>
+                      <a:off x="0" y="0"/>
+                      <a:ext cx="9144000" cy="4070350"/>
+                    </a:xfrm>
+                    <a:prstGeom prst="rect">
+                      <a:avLst/>
+                    </a:prstGeom>
+                  </pic:spPr>
+                </pic:pic>
+              </a:graphicData>
+            </a:graphic>
+          </wp:inline>
+        </w:drawing>
+      </w:r>
+    </w:p>
+    <w:p/>
+    <w:p>
+      <w:r>
+        <w:br w:type="page"/>
+      </w:r>
+    </w:p>
+    <w:p>
+      <w:r>
+        <w:lastRenderedPageBreak/>
+        <w:t>Creacion de SP 1</w:t>
+      </w:r>
+    </w:p>
+    <w:p>
+      <w:r>
+        <w:rPr>
+          <w:noProof/>
+        </w:rPr>
+        <w:drawing>
+          <wp:inline distT="0" distB="0" distL="0" distR="0" wp14:anchorId="386261DC" wp14:editId="65B6A90F">
+            <wp:extent cx="9144000" cy="3891280"/>
+            <wp:effectExtent l="0" t="0" r="0" b="0"/>
+            <wp:docPr id="112355082" name="Imagen 1" descr="Interfaz de usuario gráfica, Texto, Aplicación, Correo electrónico&#10;&#10;Descripción generada automáticamente"/>
+            <wp:cNvGraphicFramePr>
+              <a:graphicFrameLocks xmlns:a="http://schemas.openxmlformats.org/drawingml/2006/main" noChangeAspect="1"/>
+            </wp:cNvGraphicFramePr>
+            <a:graphic xmlns:a="http://schemas.openxmlformats.org/drawingml/2006/main">
+              <a:graphicData uri="http://schemas.openxmlformats.org/drawingml/2006/picture">
+                <pic:pic xmlns:pic="http://schemas.openxmlformats.org/drawingml/2006/picture">
+                  <pic:nvPicPr>
+                    <pic:cNvPr id="112355082" name="Imagen 1" descr="Interfaz de usuario gráfica, Texto, Aplicación, Correo electrónico&#10;&#10;Descripción generada automáticamente"/>
+                    <pic:cNvPicPr/>
+                  </pic:nvPicPr>
+                  <pic:blipFill>
+                    <a:blip r:embed="rId30"/>
+                    <a:stretch>
+                      <a:fillRect/>
+                    </a:stretch>
+                  </pic:blipFill>
+                  <pic:spPr>
+                    <a:xfrm>
+                      <a:off x="0" y="0"/>
+                      <a:ext cx="9144000" cy="3891280"/>
+                    </a:xfrm>
+                    <a:prstGeom prst="rect">
+                      <a:avLst/>
+                    </a:prstGeom>
+                  </pic:spPr>
+                </pic:pic>
+              </a:graphicData>
+            </a:graphic>
+          </wp:inline>
+        </w:drawing>
+      </w:r>
+    </w:p>
+    <w:p/>
+    <w:p>
+      <w:r>
+        <w:br w:type="page"/>
+      </w:r>
+    </w:p>
+    <w:p>
+      <w:r>
+        <w:lastRenderedPageBreak/>
+        <w:t>Creacion de Sp2</w:t>
+      </w:r>
+    </w:p>
+    <w:p>
+      <w:r>
+        <w:rPr>
+          <w:noProof/>
+        </w:rPr>
+        <w:drawing>
+          <wp:inline distT="0" distB="0" distL="0" distR="0" wp14:anchorId="3021431E" wp14:editId="60E622E8">
+            <wp:extent cx="9144000" cy="4298950"/>
+            <wp:effectExtent l="0" t="0" r="0" b="6350"/>
+            <wp:docPr id="2142616114" name="Imagen 1" descr="Interfaz de usuario gráfica, Texto, Aplicación, Correo electrónico&#10;&#10;Descripción generada automáticamente"/>
+            <wp:cNvGraphicFramePr>
+              <a:graphicFrameLocks xmlns:a="http://schemas.openxmlformats.org/drawingml/2006/main" noChangeAspect="1"/>
+            </wp:cNvGraphicFramePr>
+            <a:graphic xmlns:a="http://schemas.openxmlformats.org/drawingml/2006/main">
+              <a:graphicData uri="http://schemas.openxmlformats.org/drawingml/2006/picture">
+                <pic:pic xmlns:pic="http://schemas.openxmlformats.org/drawingml/2006/picture">
+                  <pic:nvPicPr>
+                    <pic:cNvPr id="2142616114" name="Imagen 1" descr="Interfaz de usuario gráfica, Texto, Aplicación, Correo electrónico&#10;&#10;Descripción generada automáticamente"/>
+                    <pic:cNvPicPr/>
+                  </pic:nvPicPr>
+                  <pic:blipFill>
+                    <a:blip r:embed="rId31"/>
+                    <a:stretch>
+                      <a:fillRect/>
+                    </a:stretch>
+                  </pic:blipFill>
+                  <pic:spPr>
+                    <a:xfrm>
+                      <a:off x="0" y="0"/>
+                      <a:ext cx="9144000" cy="4298950"/>
+                    </a:xfrm>
+                    <a:prstGeom prst="rect">
+                      <a:avLst/>
+                    </a:prstGeom>
+                  </pic:spPr>
+                </pic:pic>
+              </a:graphicData>
+            </a:graphic>
+          </wp:inline>
+        </w:drawing>
+      </w:r>
+    </w:p>
+    <w:p/>
+    <w:p>
+      <w:r>
+        <w:br/>
+      </w:r>
+    </w:p>
+    <w:p>
+      <w:r>
+        <w:br w:type="page"/>
+      </w:r>
+    </w:p>
+    <w:p>
+      <w:r>
+        <w:lastRenderedPageBreak/>
+        <w:t>Creacion de Sp 3</w:t>
+      </w:r>
+    </w:p>
+    <w:p>
+      <w:r>
+        <w:rPr>
+          <w:noProof/>
+        </w:rPr>
+        <w:drawing>
+          <wp:inline distT="0" distB="0" distL="0" distR="0" wp14:anchorId="1E6F4740" wp14:editId="6ADC7E21">
+            <wp:extent cx="9144000" cy="4109720"/>
+            <wp:effectExtent l="0" t="0" r="0" b="5080"/>
+            <wp:docPr id="1233104101" name="Imagen 1" descr="Interfaz de usuario gráfica, Texto, Aplicación&#10;&#10;Descripción generada automáticamente"/>
+            <wp:cNvGraphicFramePr>
+              <a:graphicFrameLocks xmlns:a="http://schemas.openxmlformats.org/drawingml/2006/main" noChangeAspect="1"/>
+            </wp:cNvGraphicFramePr>
+            <a:graphic xmlns:a="http://schemas.openxmlformats.org/drawingml/2006/main">
+              <a:graphicData uri="http://schemas.openxmlformats.org/drawingml/2006/picture">
+                <pic:pic xmlns:pic="http://schemas.openxmlformats.org/drawingml/2006/picture">
+                  <pic:nvPicPr>
+                    <pic:cNvPr id="1233104101" name="Imagen 1" descr="Interfaz de usuario gráfica, Texto, Aplicación&#10;&#10;Descripción generada automáticamente"/>
+                    <pic:cNvPicPr/>
+                  </pic:nvPicPr>
+                  <pic:blipFill>
+                    <a:blip r:embed="rId32"/>
+                    <a:stretch>
+                      <a:fillRect/>
+                    </a:stretch>
+                  </pic:blipFill>
+                  <pic:spPr>
+                    <a:xfrm>
+                      <a:off x="0" y="0"/>
+                      <a:ext cx="9144000" cy="4109720"/>
+                    </a:xfrm>
+                    <a:prstGeom prst="rect">
+                      <a:avLst/>
+                    </a:prstGeom>
+                  </pic:spPr>
+                </pic:pic>
+              </a:graphicData>
+            </a:graphic>
+          </wp:inline>
+        </w:drawing>
+      </w:r>
+    </w:p>
+    <w:p/>
     <w:sectPr>
       <w:pgSz w:w="15840" w:h="12240" w:orient="landscape"/>
       <w:pgMar w:top="720" w:right="720" w:bottom="720" w:left="720" w:header="708" w:footer="708" w:gutter="0"/>

</xml_diff>